<commit_message>
First commit on Dev
</commit_message>
<xml_diff>
--- a/Imswitch To Do.docx
+++ b/Imswitch To Do.docx
@@ -91,6 +91,20 @@
       <w:pPr>
         <w:pStyle w:val="ListParagraph"/>
         <w:numPr>
+          <w:ilvl w:val="0"/>
+          <w:numId w:val="0"/>
+        </w:numPr>
+        <w:ind w:hanging="0"/>
+        <w:rPr/>
+      </w:pPr>
+      <w:r>
+        <w:rPr/>
+      </w:r>
+    </w:p>
+    <w:p>
+      <w:pPr>
+        <w:pStyle w:val="ListParagraph"/>
+        <w:numPr>
           <w:ilvl w:val="2"/>
           <w:numId w:val="1"/>
         </w:numPr>
@@ -104,26 +118,6 @@
           <w:strike/>
           <w:color w:val="00B050"/>
         </w:rPr>
-        <w:t>Etablir communication avec la DAQ (configuration NI-DAQ)</w:t>
-      </w:r>
-    </w:p>
-    <w:p>
-      <w:pPr>
-        <w:pStyle w:val="ListParagraph"/>
-        <w:numPr>
-          <w:ilvl w:val="2"/>
-          <w:numId w:val="1"/>
-        </w:numPr>
-        <w:ind w:left="1276" w:hanging="425"/>
-        <w:rPr>
-          <w:strike/>
-        </w:rPr>
-      </w:pPr>
-      <w:r>
-        <w:rPr>
-          <w:strike/>
-          <w:color w:val="00B050"/>
-        </w:rPr>
         <w:t>Envoi signaux X, et Y sur le bon canal</w:t>
       </w:r>
     </w:p>
@@ -196,254 +190,294 @@
         </w:numPr>
         <w:ind w:left="1276" w:hanging="425"/>
         <w:rPr>
+          <w:color w:val="00A933"/>
+          <w:u w:val="single"/>
+        </w:rPr>
+      </w:pPr>
+      <w:r>
+        <w:rPr>
           <w:strike/>
           <w:color w:val="00A933"/>
-        </w:rPr>
-      </w:pPr>
-      <w:r>
+          <w:u w:val="single"/>
+        </w:rPr>
+        <w:t>Configurer la sortie de la DAQ à utiliser</w:t>
+      </w:r>
+    </w:p>
+    <w:p>
+      <w:pPr>
+        <w:pStyle w:val="ListParagraph"/>
+        <w:numPr>
+          <w:ilvl w:val="2"/>
+          <w:numId w:val="1"/>
+        </w:numPr>
+        <w:ind w:left="1276" w:hanging="425"/>
         <w:rPr>
           <w:strike/>
           <w:color w:val="00A933"/>
-        </w:rPr>
-        <w:t>Configurer la sortie de la DAQ à utiliser</w:t>
-      </w:r>
-    </w:p>
-    <w:p>
-      <w:pPr>
-        <w:pStyle w:val="ListParagraph"/>
-        <w:numPr>
-          <w:ilvl w:val="2"/>
-          <w:numId w:val="1"/>
-        </w:numPr>
-        <w:ind w:left="1276" w:hanging="425"/>
-        <w:rPr/>
-      </w:pPr>
-      <w:r>
-        <w:rPr/>
-        <w:t>Trigger acquisition et integration</w:t>
-      </w:r>
-    </w:p>
-    <w:p>
-      <w:pPr>
-        <w:pStyle w:val="ListParagraph"/>
-        <w:numPr>
-          <w:ilvl w:val="1"/>
-          <w:numId w:val="1"/>
-        </w:numPr>
-        <w:ind w:left="851" w:hanging="425"/>
-        <w:rPr>
-          <w:b/>
-          <w:b/>
-          <w:bCs/>
-        </w:rPr>
-      </w:pPr>
-      <w:r>
-        <w:rPr>
-          <w:b/>
-          <w:bCs/>
-        </w:rPr>
-        <w:t>Acquisition</w:t>
-      </w:r>
-    </w:p>
-    <w:p>
-      <w:pPr>
-        <w:pStyle w:val="ListParagraph"/>
-        <w:numPr>
-          <w:ilvl w:val="2"/>
-          <w:numId w:val="1"/>
-        </w:numPr>
-        <w:ind w:left="1276" w:hanging="425"/>
-        <w:rPr/>
-      </w:pPr>
-      <w:r>
-        <w:rPr/>
-        <w:t>Comprendre la logique run scan vs recording</w:t>
-      </w:r>
-    </w:p>
-    <w:p>
-      <w:pPr>
-        <w:pStyle w:val="Normal"/>
-        <w:rPr/>
-      </w:pPr>
-      <w:r>
-        <w:rPr>
-          <w:b/>
-          <w:bCs/>
-          <w:color w:val="FF0000"/>
-        </w:rPr>
-        <w:t>Milestone</w:t>
-      </w:r>
-      <w:r>
-        <w:rPr>
-          <w:b/>
-          <w:bCs/>
-        </w:rPr>
-        <w:t xml:space="preserve"> : </w:t>
-      </w:r>
-      <w:r>
-        <w:rPr/>
-        <w:t>réaliser une image 2D lancer au click. Le shutter est ouverte manuellement.</w:t>
-      </w:r>
-    </w:p>
-    <w:p>
-      <w:pPr>
-        <w:pStyle w:val="Normal"/>
-        <w:rPr>
-          <w:b/>
-          <w:b/>
-          <w:bCs/>
-        </w:rPr>
-      </w:pPr>
-      <w:r>
-        <w:rPr>
-          <w:b/>
-          <w:bCs/>
-          <w:color w:val="FF0000"/>
-        </w:rPr>
-        <w:t>Important</w:t>
-      </w:r>
-      <w:r>
-        <w:rPr/>
-        <w:t> : A ce stade, on peut virer Imspector. Garder une version stable Imswitch-MPM et créer une branche Dev pour la v2. Vérifier que l’on peut passer facilement de l’une à l’autre.</w:t>
-      </w:r>
-    </w:p>
-    <w:p>
-      <w:pPr>
-        <w:pStyle w:val="ListParagraph"/>
-        <w:numPr>
-          <w:ilvl w:val="0"/>
-          <w:numId w:val="1"/>
-        </w:numPr>
-        <w:ind w:left="426" w:hanging="426"/>
-        <w:rPr>
-          <w:b/>
-          <w:b/>
-          <w:bCs/>
-          <w:lang w:val="en-GB"/>
-        </w:rPr>
-      </w:pPr>
-      <w:r>
-        <w:rPr>
-          <w:b/>
-          <w:bCs/>
-          <w:lang w:val="en-GB"/>
-        </w:rPr>
-        <w:t>Version 2 – microscope multiphoton (1 color)</w:t>
-      </w:r>
-    </w:p>
-    <w:p>
-      <w:pPr>
-        <w:pStyle w:val="ListParagraph"/>
-        <w:numPr>
-          <w:ilvl w:val="1"/>
-          <w:numId w:val="1"/>
-        </w:numPr>
-        <w:ind w:left="851" w:hanging="425"/>
-        <w:rPr>
-          <w:b/>
-          <w:b/>
-          <w:bCs/>
-        </w:rPr>
-      </w:pPr>
-      <w:r>
-        <w:rPr>
-          <w:b/>
-          <w:bCs/>
-        </w:rPr>
-        <w:t>Scan Z</w:t>
-      </w:r>
-    </w:p>
-    <w:p>
-      <w:pPr>
-        <w:pStyle w:val="ListParagraph"/>
-        <w:numPr>
-          <w:ilvl w:val="2"/>
-          <w:numId w:val="1"/>
-        </w:numPr>
-        <w:ind w:left="1276" w:hanging="425"/>
-        <w:rPr/>
-      </w:pPr>
-      <w:r>
-        <w:rPr/>
-        <w:t>Etablir communication avec le VoiceCoil (USB, RS232…)</w:t>
-      </w:r>
-    </w:p>
-    <w:p>
-      <w:pPr>
-        <w:pStyle w:val="ListParagraph"/>
-        <w:numPr>
-          <w:ilvl w:val="2"/>
-          <w:numId w:val="1"/>
-        </w:numPr>
-        <w:ind w:left="1276" w:hanging="425"/>
-        <w:rPr/>
-      </w:pPr>
-      <w:r>
-        <w:rPr/>
-        <w:t>Envoi signaux Z</w:t>
-      </w:r>
-    </w:p>
-    <w:p>
-      <w:pPr>
-        <w:pStyle w:val="ListParagraph"/>
-        <w:numPr>
-          <w:ilvl w:val="1"/>
-          <w:numId w:val="1"/>
-        </w:numPr>
-        <w:ind w:left="851" w:hanging="425"/>
-        <w:rPr>
-          <w:b/>
-          <w:b/>
-          <w:bCs/>
-        </w:rPr>
-      </w:pPr>
-      <w:r>
-        <w:rPr>
-          <w:b/>
-          <w:bCs/>
-        </w:rPr>
-        <w:t>Laser</w:t>
-      </w:r>
-    </w:p>
-    <w:p>
-      <w:pPr>
-        <w:pStyle w:val="ListParagraph"/>
-        <w:numPr>
-          <w:ilvl w:val="2"/>
-          <w:numId w:val="1"/>
-        </w:numPr>
-        <w:ind w:left="1276" w:hanging="425"/>
+          <w:u w:val="none"/>
+        </w:rPr>
+      </w:pPr>
+      <w:r>
         <w:rPr>
           <w:strike/>
           <w:color w:val="00A933"/>
-        </w:rPr>
-      </w:pPr>
-      <w:r>
-        <w:rPr>
+          <w:u w:val="none"/>
+        </w:rPr>
+        <w:t>Trigger acquisition et integration</w:t>
+      </w:r>
+    </w:p>
+    <w:p>
+      <w:pPr>
+        <w:pStyle w:val="ListParagraph"/>
+        <w:numPr>
+          <w:ilvl w:val="1"/>
+          <w:numId w:val="1"/>
+        </w:numPr>
+        <w:ind w:left="851" w:hanging="425"/>
+        <w:rPr>
+          <w:b/>
+          <w:b/>
+          <w:bCs/>
+        </w:rPr>
+      </w:pPr>
+      <w:r>
+        <w:rPr>
+          <w:b/>
+          <w:bCs/>
+        </w:rPr>
+        <w:t>Acquisition</w:t>
+      </w:r>
+    </w:p>
+    <w:p>
+      <w:pPr>
+        <w:pStyle w:val="ListParagraph"/>
+        <w:numPr>
+          <w:ilvl w:val="2"/>
+          <w:numId w:val="1"/>
+        </w:numPr>
+        <w:ind w:left="1276" w:hanging="425"/>
+        <w:rPr/>
+      </w:pPr>
+      <w:r>
+        <w:rPr/>
+        <w:t>Comprendre la logique run scan vs recording</w:t>
+      </w:r>
+    </w:p>
+    <w:p>
+      <w:pPr>
+        <w:pStyle w:val="Normal"/>
+        <w:rPr>
+          <w:color w:val="00A933"/>
+        </w:rPr>
+      </w:pPr>
+      <w:r>
+        <w:rPr>
+          <w:b/>
+          <w:bCs/>
+          <w:color w:val="00A933"/>
+        </w:rPr>
+        <w:t>M</w:t>
+      </w:r>
+      <w:r>
+        <w:rPr>
+          <w:b/>
+          <w:bCs/>
           <w:strike/>
           <w:color w:val="00A933"/>
         </w:rPr>
-        <w:t>Créer un manager – Laser neutre (bouton on/off)</w:t>
-      </w:r>
-    </w:p>
-    <w:p>
-      <w:pPr>
-        <w:pStyle w:val="ListParagraph"/>
-        <w:numPr>
-          <w:ilvl w:val="2"/>
-          <w:numId w:val="1"/>
-        </w:numPr>
-        <w:ind w:left="1276" w:hanging="425"/>
-        <w:rPr>
+        <w:t>ilestone</w:t>
+      </w:r>
+      <w:r>
+        <w:rPr>
+          <w:b/>
+          <w:bCs/>
           <w:strike/>
           <w:color w:val="00A933"/>
         </w:rPr>
-      </w:pPr>
+        <w:t xml:space="preserve"> : </w:t>
+      </w:r>
       <w:r>
         <w:rPr>
           <w:strike/>
           <w:color w:val="00A933"/>
         </w:rPr>
+        <w:t>réaliser une image 2D lancer au click. Le shutter est ouverte manuellement.</w:t>
+      </w:r>
+    </w:p>
+    <w:p>
+      <w:pPr>
+        <w:pStyle w:val="Normal"/>
+        <w:rPr>
+          <w:strike/>
+          <w:color w:val="00A933"/>
+        </w:rPr>
+      </w:pPr>
+      <w:r>
+        <w:rPr>
+          <w:b/>
+          <w:bCs/>
+          <w:strike/>
+          <w:color w:val="00A933"/>
+        </w:rPr>
+        <w:t>Important</w:t>
+      </w:r>
+      <w:r>
+        <w:rPr>
+          <w:strike/>
+          <w:color w:val="00A933"/>
+        </w:rPr>
+        <w:t> : A ce stade, on peut virer Imspector. Garder une version stable Imswitch-MPM et créer une branche Dev pour la v2. Vérifier que l’on peut passer facilement de l’une à l’autre.</w:t>
+      </w:r>
+    </w:p>
+    <w:p>
+      <w:pPr>
+        <w:pStyle w:val="ListParagraph"/>
+        <w:numPr>
+          <w:ilvl w:val="0"/>
+          <w:numId w:val="1"/>
+        </w:numPr>
+        <w:ind w:left="426" w:hanging="426"/>
+        <w:rPr>
+          <w:b/>
+          <w:b/>
+          <w:bCs/>
+          <w:lang w:val="en-GB"/>
+        </w:rPr>
+      </w:pPr>
+      <w:r>
+        <w:rPr>
+          <w:b/>
+          <w:bCs/>
+          <w:lang w:val="en-GB"/>
+        </w:rPr>
+        <w:t>Version 2 – microscope multiphoton (1 color)</w:t>
+      </w:r>
+    </w:p>
+    <w:p>
+      <w:pPr>
+        <w:pStyle w:val="ListParagraph"/>
+        <w:numPr>
+          <w:ilvl w:val="1"/>
+          <w:numId w:val="1"/>
+        </w:numPr>
+        <w:ind w:left="851" w:hanging="425"/>
+        <w:rPr>
+          <w:b/>
+          <w:b/>
+          <w:bCs/>
+        </w:rPr>
+      </w:pPr>
+      <w:r>
+        <w:rPr>
+          <w:b/>
+          <w:bCs/>
+        </w:rPr>
+        <w:t>Scan Z</w:t>
+      </w:r>
+    </w:p>
+    <w:p>
+      <w:pPr>
+        <w:pStyle w:val="ListParagraph"/>
+        <w:numPr>
+          <w:ilvl w:val="2"/>
+          <w:numId w:val="1"/>
+        </w:numPr>
+        <w:ind w:left="1276" w:hanging="425"/>
+        <w:rPr>
+          <w:strike/>
+          <w:color w:val="00A933"/>
+          <w:u w:val="none"/>
+        </w:rPr>
+      </w:pPr>
+      <w:r>
+        <w:rPr>
+          <w:strike/>
+          <w:color w:val="00A933"/>
+          <w:u w:val="none"/>
+        </w:rPr>
+        <w:t>Etablir communication avec le VoiceCoil (USB, RS232…)</w:t>
+      </w:r>
+    </w:p>
+    <w:p>
+      <w:pPr>
+        <w:pStyle w:val="ListParagraph"/>
+        <w:numPr>
+          <w:ilvl w:val="2"/>
+          <w:numId w:val="1"/>
+        </w:numPr>
+        <w:ind w:left="1276" w:hanging="425"/>
+        <w:rPr/>
+      </w:pPr>
+      <w:r>
+        <w:rPr/>
+        <w:t xml:space="preserve">Envoi signaux Z </w:t>
+      </w:r>
+      <w:r>
+        <w:rPr/>
+        <w:t>pour faire un scan (pour l’instant juste boucle d’image XY sur axe Z)</w:t>
+      </w:r>
+    </w:p>
+    <w:p>
+      <w:pPr>
+        <w:pStyle w:val="ListParagraph"/>
+        <w:numPr>
+          <w:ilvl w:val="1"/>
+          <w:numId w:val="1"/>
+        </w:numPr>
+        <w:ind w:left="851" w:hanging="425"/>
+        <w:rPr>
+          <w:b/>
+          <w:b/>
+          <w:bCs/>
+        </w:rPr>
+      </w:pPr>
+      <w:r>
+        <w:rPr>
+          <w:b/>
+          <w:bCs/>
+        </w:rPr>
+        <w:t>Laser</w:t>
+      </w:r>
+    </w:p>
+    <w:p>
+      <w:pPr>
+        <w:pStyle w:val="ListParagraph"/>
+        <w:numPr>
+          <w:ilvl w:val="2"/>
+          <w:numId w:val="1"/>
+        </w:numPr>
+        <w:ind w:left="1276" w:hanging="425"/>
+        <w:rPr>
+          <w:strike/>
+          <w:color w:val="00A933"/>
+        </w:rPr>
+      </w:pPr>
+      <w:r>
+        <w:rPr>
+          <w:strike/>
+          <w:color w:val="00A933"/>
+        </w:rPr>
+        <w:t>Créer un manager – Laser neutre (bouton on/off)</w:t>
+      </w:r>
+    </w:p>
+    <w:p>
+      <w:pPr>
+        <w:pStyle w:val="ListParagraph"/>
+        <w:numPr>
+          <w:ilvl w:val="2"/>
+          <w:numId w:val="1"/>
+        </w:numPr>
+        <w:ind w:left="1276" w:hanging="425"/>
+        <w:rPr>
+          <w:strike/>
+          <w:color w:val="00A933"/>
+        </w:rPr>
+      </w:pPr>
+      <w:r>
+        <w:rPr>
+          <w:strike/>
+          <w:color w:val="00A933"/>
+        </w:rPr>
         <w:t>Relier le bouton on/off au shutter thorlabs</w:t>
       </w:r>
     </w:p>
@@ -456,31 +490,152 @@
         </w:numPr>
         <w:ind w:left="1276" w:hanging="425"/>
         <w:rPr>
+          <w:strike/>
+        </w:rPr>
+      </w:pPr>
+      <w:r>
+        <w:rPr>
+          <w:strike/>
           <w:color w:val="00A933"/>
           <w:u w:val="single"/>
         </w:rPr>
-      </w:pPr>
-      <w:r>
-        <w:rPr>
+        <w:t>Relier le slider à la rotation de la lame l/2</w:t>
+      </w:r>
+    </w:p>
+    <w:p>
+      <w:pPr>
+        <w:pStyle w:val="ListParagraph"/>
+        <w:numPr>
+          <w:ilvl w:val="2"/>
+          <w:numId w:val="1"/>
+        </w:numPr>
+        <w:ind w:left="1276" w:hanging="425"/>
+        <w:rPr/>
+      </w:pPr>
+      <w:r>
+        <w:rPr/>
+        <w:t>Déterminer et fixer les valeurs extreme (position l/2 pour 0% et 100%)</w:t>
+      </w:r>
+    </w:p>
+    <w:p>
+      <w:pPr>
+        <w:pStyle w:val="ListParagraph"/>
+        <w:numPr>
+          <w:ilvl w:val="1"/>
+          <w:numId w:val="1"/>
+        </w:numPr>
+        <w:ind w:left="851" w:hanging="425"/>
+        <w:rPr>
+          <w:b/>
+          <w:b/>
+          <w:bCs/>
+        </w:rPr>
+      </w:pPr>
+      <w:r>
+        <w:rPr>
+          <w:b/>
+          <w:bCs/>
+        </w:rPr>
+        <w:t>Acquisition</w:t>
+      </w:r>
+    </w:p>
+    <w:p>
+      <w:pPr>
+        <w:pStyle w:val="ListParagraph"/>
+        <w:numPr>
+          <w:ilvl w:val="2"/>
+          <w:numId w:val="1"/>
+        </w:numPr>
+        <w:ind w:left="1276" w:hanging="425"/>
+        <w:rPr>
+          <w:strike/>
           <w:color w:val="00A933"/>
-          <w:u w:val="single"/>
-        </w:rPr>
-        <w:t>Relier le slider à la rotation de la lame l/2</w:t>
-      </w:r>
-    </w:p>
-    <w:p>
-      <w:pPr>
-        <w:pStyle w:val="ListParagraph"/>
-        <w:numPr>
-          <w:ilvl w:val="2"/>
-          <w:numId w:val="1"/>
-        </w:numPr>
-        <w:ind w:left="1276" w:hanging="425"/>
-        <w:rPr/>
-      </w:pPr>
-      <w:r>
-        <w:rPr/>
-        <w:t>Déterminer et fixer les valeurs extreme (position l/2 pour 0% et 100%)</w:t>
+        </w:rPr>
+      </w:pPr>
+      <w:r>
+        <w:rPr>
+          <w:strike/>
+          <w:color w:val="00A933"/>
+        </w:rPr>
+        <w:t>Synchroniser le lancement d’un scan, l’acquisition de l’image et l’ouverture du shutter</w:t>
+      </w:r>
+    </w:p>
+    <w:p>
+      <w:pPr>
+        <w:pStyle w:val="Normal"/>
+        <w:rPr/>
+      </w:pPr>
+      <w:r>
+        <w:rPr>
+          <w:b/>
+          <w:bCs/>
+          <w:color w:val="FF0000"/>
+        </w:rPr>
+        <w:t>Milestone</w:t>
+      </w:r>
+      <w:r>
+        <w:rPr>
+          <w:b/>
+          <w:bCs/>
+        </w:rPr>
+        <w:t xml:space="preserve"> : </w:t>
+      </w:r>
+      <w:r>
+        <w:rPr/>
+        <w:t xml:space="preserve">Acquisition de stack xyz, </w:t>
+      </w:r>
+      <w:r>
+        <w:rPr>
+          <w:strike/>
+          <w:color w:val="00A933"/>
+        </w:rPr>
+        <w:t>ouverture du shutter synchroniser avec le lancement de l’acquisition</w:t>
+      </w:r>
+    </w:p>
+    <w:p>
+      <w:pPr>
+        <w:pStyle w:val="Normal"/>
+        <w:rPr>
+          <w:b/>
+          <w:b/>
+          <w:bCs/>
+        </w:rPr>
+      </w:pPr>
+      <w:r>
+        <w:rPr>
+          <w:b/>
+          <w:bCs/>
+          <w:color w:val="FF0000"/>
+        </w:rPr>
+        <w:t>Important</w:t>
+      </w:r>
+      <w:r>
+        <w:rPr/>
+        <w:t> : Une fois valider on push les modif dans la branche MPM et on reprend la DEV pour la v3.</w:t>
+      </w:r>
+    </w:p>
+    <w:p>
+      <w:pPr>
+        <w:pStyle w:val="ListParagraph"/>
+        <w:numPr>
+          <w:ilvl w:val="0"/>
+          <w:numId w:val="1"/>
+        </w:numPr>
+        <w:ind w:left="426" w:hanging="426"/>
+        <w:rPr>
+          <w:b/>
+          <w:b/>
+          <w:bCs/>
+          <w:lang w:val="en-GB"/>
+        </w:rPr>
+      </w:pPr>
+      <w:r>
+        <w:rPr>
+          <w:b/>
+          <w:bCs/>
+          <w:lang w:val="en-GB"/>
+        </w:rPr>
+        <w:t>Version 3 : microscope multiphoton 3 couleurs</w:t>
       </w:r>
     </w:p>
     <w:p>
@@ -495,6 +650,75 @@
           <w:b/>
           <w:b/>
           <w:bCs/>
+          <w:lang w:val="en-GB"/>
+        </w:rPr>
+      </w:pPr>
+      <w:r>
+        <w:rPr>
+          <w:b/>
+          <w:bCs/>
+          <w:lang w:val="en-GB"/>
+        </w:rPr>
+        <w:t>Detection</w:t>
+      </w:r>
+    </w:p>
+    <w:p>
+      <w:pPr>
+        <w:pStyle w:val="ListParagraph"/>
+        <w:numPr>
+          <w:ilvl w:val="2"/>
+          <w:numId w:val="1"/>
+        </w:numPr>
+        <w:ind w:left="1276" w:hanging="425"/>
+        <w:rPr/>
+      </w:pPr>
+      <w:r>
+        <w:rPr/>
+        <w:t>Créer un model Hamamatsu photon couting</w:t>
+      </w:r>
+    </w:p>
+    <w:p>
+      <w:pPr>
+        <w:pStyle w:val="ListParagraph"/>
+        <w:numPr>
+          <w:ilvl w:val="2"/>
+          <w:numId w:val="1"/>
+        </w:numPr>
+        <w:ind w:left="1276" w:hanging="425"/>
+        <w:rPr/>
+      </w:pPr>
+      <w:r>
+        <w:rPr/>
+        <w:t>Etablir la communication via port USB</w:t>
+      </w:r>
+    </w:p>
+    <w:p>
+      <w:pPr>
+        <w:pStyle w:val="ListParagraph"/>
+        <w:numPr>
+          <w:ilvl w:val="2"/>
+          <w:numId w:val="1"/>
+        </w:numPr>
+        <w:ind w:left="1276" w:hanging="425"/>
+        <w:rPr/>
+      </w:pPr>
+      <w:r>
+        <w:rPr/>
+        <w:t>Créer un manager - detector PMT photon counting</w:t>
+      </w:r>
+    </w:p>
+    <w:p>
+      <w:pPr>
+        <w:pStyle w:val="ListParagraph"/>
+        <w:numPr>
+          <w:ilvl w:val="1"/>
+          <w:numId w:val="1"/>
+        </w:numPr>
+        <w:ind w:left="851" w:hanging="425"/>
+        <w:rPr>
+          <w:b/>
+          <w:b/>
+          <w:bCs/>
         </w:rPr>
       </w:pPr>
       <w:r>
@@ -517,13 +741,47 @@
       </w:pPr>
       <w:r>
         <w:rPr/>
-        <w:t>Synchroniser le lancement d’un scan, l’acquisition de l’image et l’ouverture du shutter</w:t>
+        <w:t>Comprendre comment visualiser les 3 canaux simultanément sur Napari</w:t>
+      </w:r>
+    </w:p>
+    <w:p>
+      <w:pPr>
+        <w:pStyle w:val="ListParagraph"/>
+        <w:numPr>
+          <w:ilvl w:val="2"/>
+          <w:numId w:val="1"/>
+        </w:numPr>
+        <w:ind w:left="1276" w:hanging="425"/>
+        <w:rPr/>
+      </w:pPr>
+      <w:r>
+        <w:rPr/>
+        <w:t>Comment sauvegarder les 3 canaux</w:t>
+      </w:r>
+    </w:p>
+    <w:p>
+      <w:pPr>
+        <w:pStyle w:val="ListParagraph"/>
+        <w:numPr>
+          <w:ilvl w:val="2"/>
+          <w:numId w:val="1"/>
+        </w:numPr>
+        <w:ind w:left="1276" w:hanging="425"/>
+        <w:rPr/>
+      </w:pPr>
+      <w:r>
+        <w:rPr/>
+        <w:t>Vérifier l’enregistrement des Metadata, notamment taille pixels (conversion ?)</w:t>
       </w:r>
     </w:p>
     <w:p>
       <w:pPr>
         <w:pStyle w:val="Normal"/>
-        <w:rPr/>
+        <w:rPr>
+          <w:b/>
+          <w:b/>
+          <w:bCs/>
+        </w:rPr>
       </w:pPr>
       <w:r>
         <w:rPr>
@@ -538,21 +796,13 @@
           <w:b/>
           <w:bCs/>
         </w:rPr>
-        <w:t xml:space="preserve"> : </w:t>
-      </w:r>
-      <w:r>
-        <w:rPr/>
-        <w:t>Acquisition de stack xyz, ouverture du shutter synchroniser avec le lancement de l’acquisition</w:t>
+        <w:t> : Multicolor stack imaging</w:t>
       </w:r>
     </w:p>
     <w:p>
       <w:pPr>
         <w:pStyle w:val="Normal"/>
-        <w:rPr>
-          <w:b/>
-          <w:b/>
-          <w:bCs/>
-        </w:rPr>
+        <w:rPr/>
       </w:pPr>
       <w:r>
         <w:rPr>
@@ -564,7 +814,16 @@
       </w:r>
       <w:r>
         <w:rPr/>
-        <w:t> : Une fois valider on push les modif dans la branche MPM et on reprend la DEV pour la v3.</w:t>
+        <w:t> : Version stable, on peut commence les projets multiphotons</w:t>
+      </w:r>
+    </w:p>
+    <w:p>
+      <w:pPr>
+        <w:pStyle w:val="Normal"/>
+        <w:rPr/>
+      </w:pPr>
+      <w:r>
+        <w:rPr/>
       </w:r>
     </w:p>
     <w:p>
@@ -588,7 +847,7 @@
           <w:bCs/>
           <w:lang w:val="en-GB"/>
         </w:rPr>
-        <w:t>Version 3 : microscope multiphoton 3 couleurs</w:t>
+        <w:t>Version 4 : amelioration des performances</w:t>
       </w:r>
     </w:p>
     <w:p>
@@ -612,6 +871,68 @@
           <w:bCs/>
           <w:lang w:val="en-GB"/>
         </w:rPr>
+        <w:t>Scan</w:t>
+      </w:r>
+    </w:p>
+    <w:p>
+      <w:pPr>
+        <w:pStyle w:val="ListParagraph"/>
+        <w:numPr>
+          <w:ilvl w:val="2"/>
+          <w:numId w:val="1"/>
+        </w:numPr>
+        <w:ind w:left="1276" w:hanging="425"/>
+        <w:rPr/>
+      </w:pPr>
+      <w:r>
+        <w:rPr/>
+        <w:t xml:space="preserve">Scan </w:t>
+      </w:r>
+      <w:r>
+        <w:rPr/>
+        <w:t>XY</w:t>
+      </w:r>
+      <w:r>
+        <w:rPr/>
+        <w:t xml:space="preserve"> bidirectionel</w:t>
+      </w:r>
+    </w:p>
+    <w:p>
+      <w:pPr>
+        <w:pStyle w:val="ListParagraph"/>
+        <w:numPr>
+          <w:ilvl w:val="2"/>
+          <w:numId w:val="1"/>
+        </w:numPr>
+        <w:ind w:left="1276" w:hanging="425"/>
+        <w:rPr/>
+      </w:pPr>
+      <w:r>
+        <w:rPr/>
+        <w:t>Généralisation du scan (1 seul axe, X, Y ou Z, inversion XY – YX, Scan XZY, YZX, ZXY, ZYX)</w:t>
+      </w:r>
+    </w:p>
+    <w:p>
+      <w:pPr>
+        <w:pStyle w:val="ListParagraph"/>
+        <w:numPr>
+          <w:ilvl w:val="1"/>
+          <w:numId w:val="1"/>
+        </w:numPr>
+        <w:ind w:left="851" w:hanging="425"/>
+        <w:rPr>
+          <w:b/>
+          <w:b/>
+          <w:bCs/>
+          <w:lang w:val="en-GB"/>
+        </w:rPr>
+      </w:pPr>
+      <w:r>
+        <w:rPr>
+          <w:b/>
+          <w:bCs/>
+          <w:lang w:val="en-GB"/>
+        </w:rPr>
         <w:t>Detection</w:t>
       </w:r>
     </w:p>
@@ -627,37 +948,22 @@
       </w:pPr>
       <w:r>
         <w:rPr/>
-        <w:t>Créer un model Hamamatsu photon couting</w:t>
-      </w:r>
-    </w:p>
-    <w:p>
-      <w:pPr>
-        <w:pStyle w:val="ListParagraph"/>
-        <w:numPr>
-          <w:ilvl w:val="2"/>
-          <w:numId w:val="1"/>
-        </w:numPr>
-        <w:ind w:left="1276" w:hanging="425"/>
-        <w:rPr/>
-      </w:pPr>
-      <w:r>
-        <w:rPr/>
-        <w:t>Etablir la communication via port USB</w:t>
-      </w:r>
-    </w:p>
-    <w:p>
-      <w:pPr>
-        <w:pStyle w:val="ListParagraph"/>
-        <w:numPr>
-          <w:ilvl w:val="2"/>
-          <w:numId w:val="1"/>
-        </w:numPr>
-        <w:ind w:left="1276" w:hanging="425"/>
-        <w:rPr/>
-      </w:pPr>
-      <w:r>
-        <w:rPr/>
-        <w:t>Créer un manager - detector PMT photon counting</w:t>
+        <w:t>Créer un manager detector – CCD pour champ large</w:t>
+      </w:r>
+    </w:p>
+    <w:p>
+      <w:pPr>
+        <w:pStyle w:val="ListParagraph"/>
+        <w:numPr>
+          <w:ilvl w:val="2"/>
+          <w:numId w:val="1"/>
+        </w:numPr>
+        <w:ind w:left="1276" w:hanging="425"/>
+        <w:rPr/>
+      </w:pPr>
+      <w:r>
+        <w:rPr/>
+        <w:t>Ligne bright &amp; dark</w:t>
       </w:r>
     </w:p>
     <w:p>
@@ -694,242 +1000,6 @@
       </w:pPr>
       <w:r>
         <w:rPr/>
-        <w:t>Comprendre comment visualiser les 3 canaux simultanément sur Napari</w:t>
-      </w:r>
-    </w:p>
-    <w:p>
-      <w:pPr>
-        <w:pStyle w:val="ListParagraph"/>
-        <w:numPr>
-          <w:ilvl w:val="2"/>
-          <w:numId w:val="1"/>
-        </w:numPr>
-        <w:ind w:left="1276" w:hanging="425"/>
-        <w:rPr/>
-      </w:pPr>
-      <w:r>
-        <w:rPr/>
-        <w:t>Comment sauvegarder les 3 canaux</w:t>
-      </w:r>
-    </w:p>
-    <w:p>
-      <w:pPr>
-        <w:pStyle w:val="ListParagraph"/>
-        <w:numPr>
-          <w:ilvl w:val="2"/>
-          <w:numId w:val="1"/>
-        </w:numPr>
-        <w:ind w:left="1276" w:hanging="425"/>
-        <w:rPr/>
-      </w:pPr>
-      <w:r>
-        <w:rPr/>
-        <w:t>Vérifier l’enregistrement des Metadata, notamment taille pixels (conversion ?)</w:t>
-      </w:r>
-    </w:p>
-    <w:p>
-      <w:pPr>
-        <w:pStyle w:val="Normal"/>
-        <w:rPr>
-          <w:b/>
-          <w:b/>
-          <w:bCs/>
-        </w:rPr>
-      </w:pPr>
-      <w:r>
-        <w:rPr>
-          <w:b/>
-          <w:bCs/>
-          <w:color w:val="FF0000"/>
-        </w:rPr>
-        <w:t>Milestone</w:t>
-      </w:r>
-      <w:r>
-        <w:rPr>
-          <w:b/>
-          <w:bCs/>
-        </w:rPr>
-        <w:t> : Multicolor stack imaging</w:t>
-      </w:r>
-    </w:p>
-    <w:p>
-      <w:pPr>
-        <w:pStyle w:val="Normal"/>
-        <w:rPr/>
-      </w:pPr>
-      <w:r>
-        <w:rPr>
-          <w:b/>
-          <w:bCs/>
-          <w:color w:val="FF0000"/>
-        </w:rPr>
-        <w:t>Important</w:t>
-      </w:r>
-      <w:r>
-        <w:rPr/>
-        <w:t> : Version stable, on peut commence les projets multiphotons</w:t>
-      </w:r>
-    </w:p>
-    <w:p>
-      <w:pPr>
-        <w:pStyle w:val="Normal"/>
-        <w:rPr/>
-      </w:pPr>
-      <w:r>
-        <w:rPr/>
-      </w:r>
-    </w:p>
-    <w:p>
-      <w:pPr>
-        <w:pStyle w:val="ListParagraph"/>
-        <w:numPr>
-          <w:ilvl w:val="0"/>
-          <w:numId w:val="1"/>
-        </w:numPr>
-        <w:ind w:left="426" w:hanging="426"/>
-        <w:rPr>
-          <w:b/>
-          <w:b/>
-          <w:bCs/>
-          <w:lang w:val="en-GB"/>
-        </w:rPr>
-      </w:pPr>
-      <w:r>
-        <w:rPr>
-          <w:b/>
-          <w:bCs/>
-          <w:lang w:val="en-GB"/>
-        </w:rPr>
-        <w:t>Version 4 : amelioration des performances</w:t>
-      </w:r>
-    </w:p>
-    <w:p>
-      <w:pPr>
-        <w:pStyle w:val="ListParagraph"/>
-        <w:numPr>
-          <w:ilvl w:val="1"/>
-          <w:numId w:val="1"/>
-        </w:numPr>
-        <w:ind w:left="851" w:hanging="425"/>
-        <w:rPr>
-          <w:b/>
-          <w:b/>
-          <w:bCs/>
-          <w:lang w:val="en-GB"/>
-        </w:rPr>
-      </w:pPr>
-      <w:r>
-        <w:rPr>
-          <w:b/>
-          <w:bCs/>
-          <w:lang w:val="en-GB"/>
-        </w:rPr>
-        <w:t>ScanXY</w:t>
-      </w:r>
-    </w:p>
-    <w:p>
-      <w:pPr>
-        <w:pStyle w:val="ListParagraph"/>
-        <w:numPr>
-          <w:ilvl w:val="2"/>
-          <w:numId w:val="1"/>
-        </w:numPr>
-        <w:ind w:left="1276" w:hanging="425"/>
-        <w:rPr/>
-      </w:pPr>
-      <w:r>
-        <w:rPr/>
-        <w:t>Scan bidirectionel</w:t>
-      </w:r>
-    </w:p>
-    <w:p>
-      <w:pPr>
-        <w:pStyle w:val="ListParagraph"/>
-        <w:numPr>
-          <w:ilvl w:val="1"/>
-          <w:numId w:val="1"/>
-        </w:numPr>
-        <w:ind w:left="851" w:hanging="425"/>
-        <w:rPr>
-          <w:b/>
-          <w:b/>
-          <w:bCs/>
-          <w:lang w:val="en-GB"/>
-        </w:rPr>
-      </w:pPr>
-      <w:r>
-        <w:rPr>
-          <w:b/>
-          <w:bCs/>
-          <w:lang w:val="en-GB"/>
-        </w:rPr>
-        <w:t>Detection</w:t>
-      </w:r>
-    </w:p>
-    <w:p>
-      <w:pPr>
-        <w:pStyle w:val="ListParagraph"/>
-        <w:numPr>
-          <w:ilvl w:val="2"/>
-          <w:numId w:val="1"/>
-        </w:numPr>
-        <w:ind w:left="1276" w:hanging="425"/>
-        <w:rPr/>
-      </w:pPr>
-      <w:r>
-        <w:rPr/>
-        <w:t>Créer un manager detector – CCD pour champ large</w:t>
-      </w:r>
-    </w:p>
-    <w:p>
-      <w:pPr>
-        <w:pStyle w:val="ListParagraph"/>
-        <w:numPr>
-          <w:ilvl w:val="2"/>
-          <w:numId w:val="1"/>
-        </w:numPr>
-        <w:ind w:left="1276" w:hanging="425"/>
-        <w:rPr/>
-      </w:pPr>
-      <w:r>
-        <w:rPr/>
-        <w:t>Ligne bright &amp; dark</w:t>
-      </w:r>
-    </w:p>
-    <w:p>
-      <w:pPr>
-        <w:pStyle w:val="ListParagraph"/>
-        <w:numPr>
-          <w:ilvl w:val="1"/>
-          <w:numId w:val="1"/>
-        </w:numPr>
-        <w:ind w:left="851" w:hanging="425"/>
-        <w:rPr>
-          <w:b/>
-          <w:b/>
-          <w:bCs/>
-        </w:rPr>
-      </w:pPr>
-      <w:r>
-        <w:rPr>
-          <w:b/>
-          <w:bCs/>
-        </w:rPr>
-        <w:t>Acquisition</w:t>
-      </w:r>
-    </w:p>
-    <w:p>
-      <w:pPr>
-        <w:pStyle w:val="ListParagraph"/>
-        <w:numPr>
-          <w:ilvl w:val="2"/>
-          <w:numId w:val="1"/>
-        </w:numPr>
-        <w:ind w:left="1276" w:hanging="425"/>
-        <w:rPr/>
-      </w:pPr>
-      <w:r>
-        <w:rPr/>
         <w:t>Comprendre la logique timelaps vs z-stack</w:t>
       </w:r>
     </w:p>
@@ -945,22 +1015,30 @@
       </w:pPr>
       <w:r>
         <w:rPr/>
-        <w:t>Créer un mode d’acquisition xyzt</w:t>
-      </w:r>
-    </w:p>
-    <w:p>
-      <w:pPr>
-        <w:pStyle w:val="ListParagraph"/>
-        <w:numPr>
-          <w:ilvl w:val="2"/>
-          <w:numId w:val="1"/>
-        </w:numPr>
-        <w:ind w:left="1276" w:hanging="425"/>
-        <w:rPr/>
-      </w:pPr>
-      <w:r>
-        <w:rPr/>
-        <w:t>ajouter un bouton stop scan pour terminer l’acquisition durant un scan</w:t>
+        <w:t xml:space="preserve">Créer un mode d’acquisition </w:t>
+      </w:r>
+      <w:r>
+        <w:rPr/>
+        <w:t>XYZT</w:t>
+      </w:r>
+    </w:p>
+    <w:p>
+      <w:pPr>
+        <w:pStyle w:val="ListParagraph"/>
+        <w:numPr>
+          <w:ilvl w:val="2"/>
+          <w:numId w:val="1"/>
+        </w:numPr>
+        <w:ind w:left="1276" w:hanging="425"/>
+        <w:rPr/>
+      </w:pPr>
+      <w:r>
+        <w:rPr/>
+        <w:t>A</w:t>
+      </w:r>
+      <w:r>
+        <w:rPr/>
+        <w:t>jouter un bouton stop scan pour terminer l’acquisition durant un scan</w:t>
       </w:r>
     </w:p>
     <w:p>

</xml_diff>